<commit_message>
cannot use the *, changing to check if 4DCT is checked
</commit_message>
<xml_diff>
--- a/Paper/Iteration_0/Manuscript.docx
+++ b/Paper/Iteration_0/Manuscript.docx
@@ -12,52 +12,7 @@
     </w:p>
     <w:p>
       <w:r>
-        <w:t xml:space="preserve">In </w:t>
-      </w:r>
-      <w:r>
-        <w:t>medicine</w:t>
-      </w:r>
-      <w:r>
-        <w:t>, the integration</w:t>
-      </w:r>
-      <w:r>
-        <w:t xml:space="preserve"> and registration</w:t>
-      </w:r>
-      <w:r>
-        <w:t xml:space="preserve"> of </w:t>
-      </w:r>
-      <w:r>
-        <w:t xml:space="preserve">multiple imaging modalities is often </w:t>
-      </w:r>
-      <w:r>
-        <w:t xml:space="preserve">a crucial aspect of </w:t>
-      </w:r>
-      <w:r>
-        <w:t xml:space="preserve">the diagnosis and </w:t>
-      </w:r>
-      <w:r>
-        <w:t>treatment planning</w:t>
-      </w:r>
-      <w:r>
-        <w:t xml:space="preserve"> process</w:t>
-      </w:r>
-      <w:r>
-        <w:t>. Often, these images are inherently registered</w:t>
-      </w:r>
-      <w:r>
-        <w:t xml:space="preserve">, a useful feature in most cases, but possibly a hinderance when manual adjustments are required. To break this registration requires </w:t>
-      </w:r>
-      <w:r>
-        <w:t>expert knowledge of file structure</w:t>
-      </w:r>
-      <w:r>
-        <w:t xml:space="preserve"> or </w:t>
-      </w:r>
-      <w:r>
-        <w:t>specialized software, posing challenges and potential errors</w:t>
-      </w:r>
-      <w:r>
-        <w:t xml:space="preserve"> </w:t>
+        <w:t xml:space="preserve">In medicine, the integration and registration of multiple imaging modalities is often a crucial aspect of the diagnosis and treatment planning process. Often, these images are inherently registered, a useful feature in most cases, but possibly a hinderance when manual adjustments are required. To break this registration requires expert knowledge of file structure or specialized software, posing challenges and potential errors </w:t>
       </w:r>
       <w:r>
         <w:t>in changing other attributes in the process accidentally.</w:t>
@@ -85,10 +40,7 @@
     </w:p>
     <w:p>
       <w:r>
-        <w:t xml:space="preserve">The program is written </w:t>
-      </w:r>
-      <w:r>
-        <w:t xml:space="preserve">in C#, easily </w:t>
+        <w:t xml:space="preserve">The program is written in C#, easily </w:t>
       </w:r>
       <w:r>
         <w:t>distributed</w:t>
@@ -186,7 +138,19 @@
         <w:t xml:space="preserve">Changing any DICOM value </w:t>
       </w:r>
       <w:r>
-        <w:t xml:space="preserve">often requires expert knowledge of the file structure and specialized software, and is prone to error.  Attributes can be modified </w:t>
+        <w:t>often requires expert knowledge of the file structure</w:t>
+      </w:r>
+      <w:r>
+        <w:t>,</w:t>
+      </w:r>
+      <w:r>
+        <w:t xml:space="preserve"> and specialized </w:t>
+      </w:r>
+      <w:r>
+        <w:t>software, and</w:t>
+      </w:r>
+      <w:r>
+        <w:t xml:space="preserve"> is prone to error.  Attributes can be modified </w:t>
       </w:r>
       <w:r>
         <w:t>unintentionally,</w:t>
@@ -251,7 +215,13 @@
         <w:t>attributes</w:t>
       </w:r>
       <w:r>
-        <w:t xml:space="preserve"> which is not readily </w:t>
+        <w:t xml:space="preserve"> which </w:t>
+      </w:r>
+      <w:r>
+        <w:t>are</w:t>
+      </w:r>
+      <w:r>
+        <w:t xml:space="preserve"> not readily </w:t>
       </w:r>
       <w:r>
         <w:t xml:space="preserve">or easily </w:t>
@@ -423,14 +393,27 @@
       <w:r>
         <w:t xml:space="preserve">Figure </w:t>
       </w:r>
-      <w:fldSimple w:instr=" SEQ Figure \* ARABIC ">
-        <w:r>
-          <w:rPr>
-            <w:noProof/>
-          </w:rPr>
-          <w:t>1</w:t>
-        </w:r>
-      </w:fldSimple>
+      <w:r>
+        <w:fldChar w:fldCharType="begin"/>
+      </w:r>
+      <w:r>
+        <w:instrText xml:space="preserve"> SEQ Figure \* ARABIC </w:instrText>
+      </w:r>
+      <w:r>
+        <w:fldChar w:fldCharType="separate"/>
+      </w:r>
+      <w:r>
+        <w:rPr>
+          <w:noProof/>
+        </w:rPr>
+        <w:t>1</w:t>
+      </w:r>
+      <w:r>
+        <w:rPr>
+          <w:noProof/>
+        </w:rPr>
+        <w:fldChar w:fldCharType="end"/>
+      </w:r>
       <w:bookmarkEnd w:id="0"/>
       <w:r>
         <w:t xml:space="preserve">: Main splash screen of the program. There are three check boxes of DICOM attributes that can be changed in the top left and three checkboxes for Modalities to change in the top right. </w:t>
@@ -441,7 +424,36 @@
         <w:t>Users can select any or all the options in the upper left: Frame of Reference, Series Instance UID, and Study Instance UID</w:t>
       </w:r>
       <w:r>
-        <w:t>, as well as specify which modalities they would like to change: CT, MR, and/or PET images.</w:t>
+        <w:t xml:space="preserve">, as well as specify which modalities they would like to change: CT, </w:t>
+      </w:r>
+      <w:r>
+        <w:t xml:space="preserve">4DCT, </w:t>
+      </w:r>
+      <w:r>
+        <w:t>MR, and/or PET images.</w:t>
+      </w:r>
+    </w:p>
+    <w:p>
+      <w:pPr>
+        <w:pStyle w:val="Heading3"/>
+      </w:pPr>
+      <w:r>
+        <w:t>Why is 4DCT special?</w:t>
+      </w:r>
+    </w:p>
+    <w:p>
+      <w:r>
+        <w:t xml:space="preserve">An additional option for 4DCT was added because of the special nature of a 4DCT. Often, a free-breathing scan </w:t>
+      </w:r>
+      <w:r>
+        <w:rPr>
+          <w:i/>
+          <w:iCs/>
+        </w:rPr>
+        <w:t>and</w:t>
+      </w:r>
+      <w:r>
+        <w:t xml:space="preserve"> 4DCT are acquired at the same time. If the user wishes to change the frame of reference UID for the 4DCT, we need to create a unique frame of reference UID that is still consistent across all phases of the 4DCT.</w:t>
       </w:r>
     </w:p>
     <w:p>
@@ -464,6 +476,23 @@
       </w:r>
       <w:r>
         <w:t>the attributes selected, the files associated with each Series Instance UID are changed and the DICOM files are overwritten.</w:t>
+      </w:r>
+      <w:r>
+        <w:t xml:space="preserve"> When the 4DCT option is selected, any CT with the same frame of reference UID will be given a new, consistent frame of reference UID. This means that if the user wishes to break the inherent registration between a </w:t>
+      </w:r>
+      <w:r>
+        <w:lastRenderedPageBreak/>
+        <w:t xml:space="preserve">free-breathing scan and a 4DCT they will need to run the program on </w:t>
+      </w:r>
+      <w:r>
+        <w:rPr>
+          <w:i/>
+          <w:iCs/>
+        </w:rPr>
+        <w:t>either the 4DCT or the free breathing scan</w:t>
+      </w:r>
+      <w:r>
+        <w:t>.</w:t>
       </w:r>
     </w:p>
     <w:p>
@@ -528,7 +557,6 @@
         <w:rPr>
           <w:noProof/>
         </w:rPr>
-        <w:lastRenderedPageBreak/>
         <w:drawing>
           <wp:inline distT="0" distB="0" distL="0" distR="0" wp14:anchorId="5D89BCC8" wp14:editId="775920B5">
             <wp:extent cx="6092755" cy="4825246"/>
@@ -591,14 +619,27 @@
       <w:r>
         <w:t xml:space="preserve">Figure </w:t>
       </w:r>
-      <w:fldSimple w:instr=" SEQ Figure \* ARABIC ">
-        <w:r>
-          <w:rPr>
-            <w:noProof/>
-          </w:rPr>
-          <w:t>2</w:t>
-        </w:r>
-      </w:fldSimple>
+      <w:r>
+        <w:fldChar w:fldCharType="begin"/>
+      </w:r>
+      <w:r>
+        <w:instrText xml:space="preserve"> SEQ Figure \* ARABIC </w:instrText>
+      </w:r>
+      <w:r>
+        <w:fldChar w:fldCharType="separate"/>
+      </w:r>
+      <w:r>
+        <w:rPr>
+          <w:noProof/>
+        </w:rPr>
+        <w:t>2</w:t>
+      </w:r>
+      <w:r>
+        <w:rPr>
+          <w:noProof/>
+        </w:rPr>
+        <w:fldChar w:fldCharType="end"/>
+      </w:r>
       <w:bookmarkEnd w:id="2"/>
       <w:r>
         <w:t xml:space="preserve">: </w:t>
@@ -625,18 +666,17 @@
         <w:pStyle w:val="Heading1"/>
       </w:pPr>
       <w:r>
-        <w:t>Discussion and Conclusion</w:t>
-      </w:r>
-    </w:p>
-    <w:p>
-      <w:r>
-        <w:t>The program presented here represents an easy, user-friendly method of changing three commonly changed DICOM attributes with a vendor agnostic solution. We have implemented this solution within two clinics: [redacted] and [redacted] with positive feedback from the physics and dosimetry teams.</w:t>
-      </w:r>
-      <w:r>
-        <w:t xml:space="preserve"> The program is </w:t>
-      </w:r>
-      <w:r>
-        <w:t>freely available and open for input from the community via GitHub, allowing future updates and improvements as requested.</w:t>
+        <w:lastRenderedPageBreak/>
+        <w:t>Discussion</w:t>
+      </w:r>
+    </w:p>
+    <w:p>
+      <w:pPr>
+        <w:keepNext/>
+        <w:keepLines/>
+      </w:pPr>
+      <w:r>
+        <w:t>The program does require to be run on a Windows computer. There is concern that institutional internet security division (ISD) may prevent the downloading of this program. Within our institution we were able to circumnavigate this issue by placing the program on a network drive location which was accessible to the team.</w:t>
       </w:r>
     </w:p>
     <w:p>
@@ -644,15 +684,18 @@
         <w:pStyle w:val="Heading1"/>
       </w:pPr>
       <w:r>
-        <w:t>Acknowledgements</w:t>
-      </w:r>
-    </w:p>
-    <w:p>
-      <w:r>
-        <w:t>T</w:t>
-      </w:r>
-      <w:r>
-        <w:t>he authors would like to thank ???[xxx]</w:t>
+        <w:t>Conclusion</w:t>
+      </w:r>
+    </w:p>
+    <w:p>
+      <w:r>
+        <w:t>The program presented here represents an easy, user-friendly method of changing three commonly changed DICOM attributes with a vendor agnostic solution. We have implemented this solution within two clinics: [redacted] and [redacted] with positive feedback from the physics and dosimetry teams.</w:t>
+      </w:r>
+      <w:r>
+        <w:t xml:space="preserve"> The program is </w:t>
+      </w:r>
+      <w:r>
+        <w:t>freely available and open for input from the community via GitHub, allowing future updates and improvements as requested.</w:t>
       </w:r>
     </w:p>
     <w:p>
@@ -660,7 +703,22 @@
         <w:pStyle w:val="Heading1"/>
       </w:pPr>
       <w:r>
-        <w:lastRenderedPageBreak/>
+        <w:t>Acknowledgements</w:t>
+      </w:r>
+    </w:p>
+    <w:p>
+      <w:r>
+        <w:t>T</w:t>
+      </w:r>
+      <w:r>
+        <w:t>he authors would like to thank ???[xxx]</w:t>
+      </w:r>
+    </w:p>
+    <w:p>
+      <w:pPr>
+        <w:pStyle w:val="Heading1"/>
+      </w:pPr>
+      <w:r>
         <w:t>References</w:t>
       </w:r>
     </w:p>
@@ -1170,6 +1228,28 @@
       <w:szCs w:val="26"/>
     </w:rPr>
   </w:style>
+  <w:style w:type="paragraph" w:styleId="Heading3">
+    <w:name w:val="heading 3"/>
+    <w:basedOn w:val="Normal"/>
+    <w:next w:val="Normal"/>
+    <w:link w:val="Heading3Char"/>
+    <w:uiPriority w:val="9"/>
+    <w:unhideWhenUsed/>
+    <w:qFormat/>
+    <w:rsid w:val="000F7649"/>
+    <w:pPr>
+      <w:keepNext/>
+      <w:keepLines/>
+      <w:spacing w:before="40" w:after="0"/>
+      <w:outlineLvl w:val="2"/>
+    </w:pPr>
+    <w:rPr>
+      <w:rFonts w:asciiTheme="majorHAnsi" w:eastAsiaTheme="majorEastAsia" w:hAnsiTheme="majorHAnsi" w:cstheme="majorBidi"/>
+      <w:color w:val="1F3763" w:themeColor="accent1" w:themeShade="7F"/>
+      <w:sz w:val="24"/>
+      <w:szCs w:val="24"/>
+    </w:rPr>
+  </w:style>
   <w:style w:type="character" w:default="1" w:styleId="DefaultParagraphFont">
     <w:name w:val="Default Paragraph Font"/>
     <w:uiPriority w:val="1"/>
@@ -1339,6 +1419,19 @@
       <w:bCs/>
       <w:sz w:val="20"/>
       <w:szCs w:val="20"/>
+    </w:rPr>
+  </w:style>
+  <w:style w:type="character" w:customStyle="1" w:styleId="Heading3Char">
+    <w:name w:val="Heading 3 Char"/>
+    <w:basedOn w:val="DefaultParagraphFont"/>
+    <w:link w:val="Heading3"/>
+    <w:uiPriority w:val="9"/>
+    <w:rsid w:val="000F7649"/>
+    <w:rPr>
+      <w:rFonts w:asciiTheme="majorHAnsi" w:eastAsiaTheme="majorEastAsia" w:hAnsiTheme="majorHAnsi" w:cstheme="majorBidi"/>
+      <w:color w:val="1F3763" w:themeColor="accent1" w:themeShade="7F"/>
+      <w:sz w:val="24"/>
+      <w:szCs w:val="24"/>
     </w:rPr>
   </w:style>
 </w:styles>

</xml_diff>